<commit_message>
atualização nome em ordem alfabetica
</commit_message>
<xml_diff>
--- a/documentacao/MODELO_DOC_BD.docx
+++ b/documentacao/MODELO_DOC_BD.docx
@@ -235,6 +235,25 @@
           <w:szCs w:val="28"/>
           <w:rtl w:val="0"/>
         </w:rPr>
+        <w:t xml:space="preserve">Inaie Barbosa Schmidt Forster</w:t>
+      </w:r>
+    </w:p>
+    <w:p>
+      <w:pPr>
+        <w:jc w:val="center"/>
+        <w:rPr>
+          <w:smallCaps w:val="1"/>
+          <w:sz w:val="28"/>
+          <w:szCs w:val="28"/>
+        </w:rPr>
+      </w:pPr>
+      <w:r>
+        <w:rPr>
+          <w:smallCaps w:val="1"/>
+          <w:sz w:val="28"/>
+          <w:szCs w:val="28"/>
+          <w:rtl w:val="0"/>
+        </w:rPr>
         <w:t xml:space="preserve">João Cláudio Barroso</w:t>
       </w:r>
     </w:p>
@@ -255,25 +274,6 @@
           <w:rtl w:val="0"/>
         </w:rPr>
         <w:t xml:space="preserve">Melissa Oliveira Amorim</w:t>
-      </w:r>
-    </w:p>
-    <w:p>
-      <w:pPr>
-        <w:jc w:val="center"/>
-        <w:rPr>
-          <w:smallCaps w:val="1"/>
-          <w:sz w:val="28"/>
-          <w:szCs w:val="28"/>
-        </w:rPr>
-      </w:pPr>
-      <w:r>
-        <w:rPr>
-          <w:smallCaps w:val="1"/>
-          <w:sz w:val="28"/>
-          <w:szCs w:val="28"/>
-          <w:rtl w:val="0"/>
-        </w:rPr>
-        <w:t xml:space="preserve">Inaie Barbosa Schmidt Forster</w:t>
       </w:r>
     </w:p>
     <w:p>
@@ -826,6 +826,25 @@
           <w:szCs w:val="28"/>
           <w:rtl w:val="0"/>
         </w:rPr>
+        <w:t xml:space="preserve">Inaie Barbosa Schmidt Forster</w:t>
+      </w:r>
+    </w:p>
+    <w:p>
+      <w:pPr>
+        <w:jc w:val="center"/>
+        <w:rPr>
+          <w:smallCaps w:val="1"/>
+          <w:sz w:val="28"/>
+          <w:szCs w:val="28"/>
+        </w:rPr>
+      </w:pPr>
+      <w:r>
+        <w:rPr>
+          <w:smallCaps w:val="1"/>
+          <w:sz w:val="28"/>
+          <w:szCs w:val="28"/>
+          <w:rtl w:val="0"/>
+        </w:rPr>
         <w:t xml:space="preserve">João Cláudio Barroso</w:t>
       </w:r>
     </w:p>
@@ -846,25 +865,6 @@
           <w:rtl w:val="0"/>
         </w:rPr>
         <w:t xml:space="preserve">Melissa Oliveira Amorim</w:t>
-      </w:r>
-    </w:p>
-    <w:p>
-      <w:pPr>
-        <w:jc w:val="center"/>
-        <w:rPr>
-          <w:smallCaps w:val="1"/>
-          <w:sz w:val="28"/>
-          <w:szCs w:val="28"/>
-        </w:rPr>
-      </w:pPr>
-      <w:r>
-        <w:rPr>
-          <w:smallCaps w:val="1"/>
-          <w:sz w:val="28"/>
-          <w:szCs w:val="28"/>
-          <w:rtl w:val="0"/>
-        </w:rPr>
-        <w:t xml:space="preserve">Inaie Barbosa Schmidt Forster</w:t>
       </w:r>
     </w:p>
     <w:p>
@@ -4327,7 +4327,7 @@
 
 <file path=customXML/item1.xml><?xml version="1.0" encoding="utf-8"?>
 <go:gDocsCustomXmlDataStorage xmlns:go="http://customooxmlschemas.google.com/" xmlns:r="http://schemas.openxmlformats.org/officeDocument/2006/relationships">
-  <go:docsCustomData xmlns:go="http://customooxmlschemas.google.com/" roundtripDataSignature="AMtx7mj2J3ea95iQ96AAvfAMUEbZ0vfOXA==">AMUW2mWlVvzw3hpA6AyPnM/UYZ3YL07ybPZFxXO5z4DYBpUqAFsVq0U2HX6g1VpHRR3Rt+4LSSnrMjePDCsQE9kdIUAEB6LTIiTMxoFDedYDJt+hOjhtlPs=</go:docsCustomData>
+  <go:docsCustomData xmlns:go="http://customooxmlschemas.google.com/" roundtripDataSignature="AMtx7mj2J3ea95iQ96AAvfAMUEbZ0vfOXA==">AMUW2mUGCzzKg3wZe0luA5oTxTX23EkUl1tEAs9/vQ1JVvoYt//m0QBVNAwUoeVc6UBZG+1KiXcJdCb93c737mR5t7igFF1NX8u8Ooe+fOf+GLgTRz4amws=</go:docsCustomData>
 </go:gDocsCustomXmlDataStorage>
 </file>
 

</xml_diff>